<commit_message>
changed functional expression function declaration
</commit_message>
<xml_diff>
--- a/src/lab5/Solution 5.docx
+++ b/src/lab5/Solution 5.docx
@@ -97,122 +97,74 @@
           <w:sz w:val="24"/>
           <w:szCs w:val="24"/>
         </w:rPr>
-        <w:t>"</w:t>
-      </w:r>
-      <w:proofErr w:type="gramStart"/>
-      <w:r>
-        <w:rPr>
-          <w:rFonts w:ascii="Consolas" w:eastAsia="Times New Roman" w:hAnsi="Consolas" w:cs="Times New Roman"/>
-          <w:sz w:val="24"/>
-          <w:szCs w:val="24"/>
-        </w:rPr>
-        <w:t>use</w:t>
-      </w:r>
-      <w:proofErr w:type="gramEnd"/>
-      <w:r>
-        <w:rPr>
-          <w:rFonts w:ascii="Consolas" w:eastAsia="Times New Roman" w:hAnsi="Consolas" w:cs="Times New Roman"/>
-          <w:sz w:val="24"/>
-          <w:szCs w:val="24"/>
-        </w:rPr>
-        <w:t xml:space="preserve"> restrict";</w:t>
-      </w:r>
-    </w:p>
-    <w:p>
-      <w:pPr>
-        <w:rPr>
-          <w:rFonts w:ascii="Consolas" w:eastAsia="Times New Roman" w:hAnsi="Consolas" w:cs="Times New Roman"/>
-          <w:sz w:val="24"/>
-          <w:szCs w:val="24"/>
-        </w:rPr>
-      </w:pPr>
-      <w:r>
-        <w:rPr>
-          <w:rFonts w:ascii="Consolas" w:eastAsia="Times New Roman" w:hAnsi="Consolas" w:cs="Times New Roman"/>
-          <w:sz w:val="24"/>
-          <w:szCs w:val="24"/>
-        </w:rPr>
-        <w:t>const numbers</w:t>
-      </w:r>
-      <w:proofErr w:type="gramStart"/>
-      <w:r>
-        <w:rPr>
-          <w:rFonts w:ascii="Consolas" w:eastAsia="Times New Roman" w:hAnsi="Consolas" w:cs="Times New Roman"/>
-          <w:sz w:val="24"/>
-          <w:szCs w:val="24"/>
-        </w:rPr>
-        <w:t>=[</w:t>
-      </w:r>
-      <w:proofErr w:type="gramEnd"/>
-      <w:r>
-        <w:rPr>
-          <w:rFonts w:ascii="Consolas" w:eastAsia="Times New Roman" w:hAnsi="Consolas" w:cs="Times New Roman"/>
-          <w:sz w:val="24"/>
-          <w:szCs w:val="24"/>
-        </w:rPr>
-        <w:t>20,1,30,40,10,40,5,35];</w:t>
-      </w:r>
-    </w:p>
-    <w:p>
-      <w:pPr>
-        <w:rPr>
-          <w:rFonts w:ascii="Consolas" w:eastAsia="Times New Roman" w:hAnsi="Consolas" w:cs="Times New Roman"/>
-          <w:sz w:val="24"/>
-          <w:szCs w:val="24"/>
-        </w:rPr>
-      </w:pPr>
-      <w:r>
-        <w:rPr>
-          <w:rFonts w:ascii="Consolas" w:eastAsia="Times New Roman" w:hAnsi="Consolas" w:cs="Times New Roman"/>
-          <w:sz w:val="24"/>
-          <w:szCs w:val="24"/>
-        </w:rPr>
-        <w:t>const sum=function(numbers</w:t>
-      </w:r>
-      <w:proofErr w:type="gramStart"/>
-      <w:r>
-        <w:rPr>
-          <w:rFonts w:ascii="Consolas" w:eastAsia="Times New Roman" w:hAnsi="Consolas" w:cs="Times New Roman"/>
-          <w:sz w:val="24"/>
-          <w:szCs w:val="24"/>
-        </w:rPr>
-        <w:t>){</w:t>
-      </w:r>
-      <w:proofErr w:type="gramEnd"/>
-    </w:p>
-    <w:p>
-      <w:pPr>
-        <w:rPr>
-          <w:rFonts w:ascii="Consolas" w:eastAsia="Times New Roman" w:hAnsi="Consolas" w:cs="Times New Roman"/>
-          <w:sz w:val="24"/>
-          <w:szCs w:val="24"/>
-        </w:rPr>
-      </w:pPr>
-      <w:r>
-        <w:rPr>
-          <w:rFonts w:ascii="Consolas" w:eastAsia="Times New Roman" w:hAnsi="Consolas" w:cs="Times New Roman"/>
-          <w:sz w:val="24"/>
-          <w:szCs w:val="24"/>
-        </w:rPr>
-        <w:t xml:space="preserve">   return </w:t>
-      </w:r>
-      <w:proofErr w:type="gramStart"/>
-      <w:r>
-        <w:rPr>
-          <w:rFonts w:ascii="Consolas" w:eastAsia="Times New Roman" w:hAnsi="Consolas" w:cs="Times New Roman"/>
-          <w:sz w:val="24"/>
-          <w:szCs w:val="24"/>
-        </w:rPr>
-        <w:t>numbers.filter</w:t>
-      </w:r>
-      <w:proofErr w:type="gramEnd"/>
-      <w:r>
-        <w:rPr>
-          <w:rFonts w:ascii="Consolas" w:eastAsia="Times New Roman" w:hAnsi="Consolas" w:cs="Times New Roman"/>
-          <w:sz w:val="24"/>
-          <w:szCs w:val="24"/>
-        </w:rPr>
-        <w:t>(number=&gt;number&gt;20).reduce((accum,number)=&gt;accum+number,0);</w:t>
+        <w:t>"use restrict";</w:t>
+      </w:r>
+    </w:p>
+    <w:p>
+      <w:pPr>
+        <w:rPr>
+          <w:rFonts w:ascii="Consolas" w:eastAsia="Times New Roman" w:hAnsi="Consolas" w:cs="Times New Roman"/>
+          <w:sz w:val="24"/>
+          <w:szCs w:val="24"/>
+        </w:rPr>
+      </w:pPr>
+      <w:r>
+        <w:rPr>
+          <w:rFonts w:ascii="Consolas" w:eastAsia="Times New Roman" w:hAnsi="Consolas" w:cs="Times New Roman"/>
+          <w:sz w:val="24"/>
+          <w:szCs w:val="24"/>
+        </w:rPr>
+        <w:t>const numbers=[20,1,30,40,10,40,5,35];</w:t>
+      </w:r>
+    </w:p>
+    <w:p>
+      <w:pPr>
+        <w:rPr>
+          <w:rFonts w:ascii="Consolas" w:eastAsia="Times New Roman" w:hAnsi="Consolas" w:cs="Times New Roman"/>
+          <w:sz w:val="24"/>
+          <w:szCs w:val="24"/>
+        </w:rPr>
+      </w:pPr>
+      <w:r>
+        <w:rPr>
+          <w:rFonts w:ascii="Consolas" w:eastAsia="Times New Roman" w:hAnsi="Consolas" w:cs="Times New Roman"/>
+          <w:sz w:val="24"/>
+          <w:szCs w:val="24"/>
+        </w:rPr>
+        <w:t>function</w:t>
+      </w:r>
+      <w:r>
+        <w:rPr>
+          <w:rFonts w:ascii="Consolas" w:eastAsia="Times New Roman" w:hAnsi="Consolas" w:cs="Times New Roman"/>
+          <w:sz w:val="24"/>
+          <w:szCs w:val="24"/>
+        </w:rPr>
+        <w:t xml:space="preserve"> sum</w:t>
+      </w:r>
+      <w:r>
+        <w:rPr>
+          <w:rFonts w:ascii="Consolas" w:eastAsia="Times New Roman" w:hAnsi="Consolas" w:cs="Times New Roman"/>
+          <w:sz w:val="24"/>
+          <w:szCs w:val="24"/>
+        </w:rPr>
+        <w:t>(numbers){</w:t>
+      </w:r>
+    </w:p>
+    <w:p>
+      <w:pPr>
+        <w:rPr>
+          <w:rFonts w:ascii="Consolas" w:eastAsia="Times New Roman" w:hAnsi="Consolas" w:cs="Times New Roman"/>
+          <w:sz w:val="24"/>
+          <w:szCs w:val="24"/>
+        </w:rPr>
+      </w:pPr>
+      <w:r>
+        <w:rPr>
+          <w:rFonts w:ascii="Consolas" w:eastAsia="Times New Roman" w:hAnsi="Consolas" w:cs="Times New Roman"/>
+          <w:sz w:val="24"/>
+          <w:szCs w:val="24"/>
+        </w:rPr>
+        <w:t xml:space="preserve">   return numbers.filter(number=&gt;number&gt;20).reduce((accum,number)=&gt;accum+number,0);</w:t>
       </w:r>
     </w:p>
     <w:p>
@@ -240,41 +192,13 @@
           <w:szCs w:val="24"/>
         </w:rPr>
       </w:pPr>
-      <w:proofErr w:type="gramStart"/>
-      <w:r>
-        <w:rPr>
-          <w:rFonts w:ascii="Consolas" w:eastAsia="Times New Roman" w:hAnsi="Consolas" w:cs="Times New Roman"/>
-          <w:sz w:val="24"/>
-          <w:szCs w:val="24"/>
-        </w:rPr>
-        <w:t>console.log(</w:t>
-      </w:r>
-      <w:proofErr w:type="gramEnd"/>
-      <w:r>
-        <w:rPr>
-          <w:rFonts w:ascii="Consolas" w:eastAsia="Times New Roman" w:hAnsi="Consolas" w:cs="Times New Roman"/>
-          <w:sz w:val="24"/>
-          <w:szCs w:val="24"/>
-        </w:rPr>
-        <w:t xml:space="preserve">"The </w:t>
-      </w:r>
-      <w:proofErr w:type="spellStart"/>
-      <w:r>
-        <w:rPr>
-          <w:rFonts w:ascii="Consolas" w:eastAsia="Times New Roman" w:hAnsi="Consolas" w:cs="Times New Roman"/>
-          <w:sz w:val="24"/>
-          <w:szCs w:val="24"/>
-        </w:rPr>
-        <w:t>sumer</w:t>
-      </w:r>
-      <w:proofErr w:type="spellEnd"/>
-      <w:r>
-        <w:rPr>
-          <w:rFonts w:ascii="Consolas" w:eastAsia="Times New Roman" w:hAnsi="Consolas" w:cs="Times New Roman"/>
-          <w:sz w:val="24"/>
-          <w:szCs w:val="24"/>
-        </w:rPr>
-        <w:t xml:space="preserve"> of all elements which are greater than 20 is:: "+sum(numbers));</w:t>
+      <w:r>
+        <w:rPr>
+          <w:rFonts w:ascii="Consolas" w:eastAsia="Times New Roman" w:hAnsi="Consolas" w:cs="Times New Roman"/>
+          <w:sz w:val="24"/>
+          <w:szCs w:val="24"/>
+        </w:rPr>
+        <w:t>console.log("The sumer of all elements which are greater than 20 is:: "+sum(numbers));</w:t>
       </w:r>
     </w:p>
     <w:p>
@@ -303,9 +227,8 @@
           <w:sz w:val="28"/>
           <w:szCs w:val="28"/>
         </w:rPr>
-        <w:t xml:space="preserve">// Create a function using function expression named </w:t>
-      </w:r>
-      <w:proofErr w:type="spellStart"/>
+        <w:t>// Create a function using function expression named getNewArray with one parameter of String</w:t>
+      </w:r>
       <w:r>
         <w:rPr>
           <w:rFonts w:ascii="Consolas" w:eastAsia="Times New Roman" w:hAnsi="Consolas" w:cs="Times New Roman"/>
@@ -313,9 +236,8 @@
           <w:sz w:val="28"/>
           <w:szCs w:val="28"/>
         </w:rPr>
-        <w:t>getNewArray</w:t>
-      </w:r>
-      <w:proofErr w:type="spellEnd"/>
+        <w:t xml:space="preserve"> </w:t>
+      </w:r>
       <w:r>
         <w:rPr>
           <w:rFonts w:ascii="Consolas" w:eastAsia="Times New Roman" w:hAnsi="Consolas" w:cs="Times New Roman"/>
@@ -323,17 +245,18 @@
           <w:sz w:val="28"/>
           <w:szCs w:val="28"/>
         </w:rPr>
-        <w:t xml:space="preserve"> with one parameter of String</w:t>
-      </w:r>
-      <w:r>
+        <w:t>Array, return a new array which contains all string, length is greater than and equal to 5, and</w:t>
+      </w:r>
+    </w:p>
+    <w:p>
+      <w:pPr>
         <w:rPr>
           <w:rFonts w:ascii="Consolas" w:eastAsia="Times New Roman" w:hAnsi="Consolas" w:cs="Times New Roman"/>
           <w:color w:val="6A9955"/>
           <w:sz w:val="28"/>
           <w:szCs w:val="28"/>
         </w:rPr>
-        <w:t xml:space="preserve"> </w:t>
-      </w:r>
+      </w:pPr>
       <w:r>
         <w:rPr>
           <w:rFonts w:ascii="Consolas" w:eastAsia="Times New Roman" w:hAnsi="Consolas" w:cs="Times New Roman"/>
@@ -341,25 +264,6 @@
           <w:sz w:val="28"/>
           <w:szCs w:val="28"/>
         </w:rPr>
-        <w:t>Array, return a new array which contains all string, length is greater than and equal to 5, and</w:t>
-      </w:r>
-    </w:p>
-    <w:p>
-      <w:pPr>
-        <w:rPr>
-          <w:rFonts w:ascii="Consolas" w:eastAsia="Times New Roman" w:hAnsi="Consolas" w:cs="Times New Roman"/>
-          <w:color w:val="6A9955"/>
-          <w:sz w:val="28"/>
-          <w:szCs w:val="28"/>
-        </w:rPr>
-      </w:pPr>
-      <w:r>
-        <w:rPr>
-          <w:rFonts w:ascii="Consolas" w:eastAsia="Times New Roman" w:hAnsi="Consolas" w:cs="Times New Roman"/>
-          <w:color w:val="6A9955"/>
-          <w:sz w:val="28"/>
-          <w:szCs w:val="28"/>
-        </w:rPr>
         <w:t>// contains letter ‘a’.</w:t>
       </w:r>
     </w:p>
@@ -377,161 +281,41 @@
           <w:sz w:val="24"/>
           <w:szCs w:val="24"/>
         </w:rPr>
-        <w:t>const strings=["Anil","</w:t>
-      </w:r>
-      <w:proofErr w:type="spellStart"/>
-      <w:r>
-        <w:rPr>
-          <w:rFonts w:ascii="Consolas" w:eastAsia="Times New Roman" w:hAnsi="Consolas" w:cs="Times New Roman"/>
-          <w:sz w:val="24"/>
-          <w:szCs w:val="24"/>
-        </w:rPr>
-        <w:t>Sachin</w:t>
-      </w:r>
-      <w:proofErr w:type="spellEnd"/>
-      <w:r>
-        <w:rPr>
-          <w:rFonts w:ascii="Consolas" w:eastAsia="Times New Roman" w:hAnsi="Consolas" w:cs="Times New Roman"/>
-          <w:sz w:val="24"/>
-          <w:szCs w:val="24"/>
-        </w:rPr>
-        <w:t>","Ashish","Shree","</w:t>
-      </w:r>
-      <w:proofErr w:type="spellStart"/>
-      <w:r>
-        <w:rPr>
-          <w:rFonts w:ascii="Consolas" w:eastAsia="Times New Roman" w:hAnsi="Consolas" w:cs="Times New Roman"/>
-          <w:sz w:val="24"/>
-          <w:szCs w:val="24"/>
-        </w:rPr>
-        <w:t>Sayal</w:t>
-      </w:r>
-      <w:proofErr w:type="spellEnd"/>
-      <w:r>
-        <w:rPr>
-          <w:rFonts w:ascii="Consolas" w:eastAsia="Times New Roman" w:hAnsi="Consolas" w:cs="Times New Roman"/>
-          <w:sz w:val="24"/>
-          <w:szCs w:val="24"/>
-        </w:rPr>
-        <w:t>","Siddhant"];</w:t>
-      </w:r>
-    </w:p>
-    <w:p>
-      <w:pPr>
-        <w:rPr>
-          <w:rFonts w:ascii="Consolas" w:eastAsia="Times New Roman" w:hAnsi="Consolas" w:cs="Times New Roman"/>
-          <w:sz w:val="24"/>
-          <w:szCs w:val="24"/>
-        </w:rPr>
-      </w:pPr>
-      <w:r>
-        <w:rPr>
-          <w:rFonts w:ascii="Consolas" w:eastAsia="Times New Roman" w:hAnsi="Consolas" w:cs="Times New Roman"/>
-          <w:sz w:val="24"/>
-          <w:szCs w:val="24"/>
-        </w:rPr>
-        <w:t xml:space="preserve">const </w:t>
-      </w:r>
-      <w:proofErr w:type="spellStart"/>
-      <w:r>
-        <w:rPr>
-          <w:rFonts w:ascii="Consolas" w:eastAsia="Times New Roman" w:hAnsi="Consolas" w:cs="Times New Roman"/>
-          <w:sz w:val="24"/>
-          <w:szCs w:val="24"/>
-        </w:rPr>
-        <w:t>getNewArray</w:t>
-      </w:r>
-      <w:proofErr w:type="spellEnd"/>
-      <w:r>
-        <w:rPr>
-          <w:rFonts w:ascii="Consolas" w:eastAsia="Times New Roman" w:hAnsi="Consolas" w:cs="Times New Roman"/>
-          <w:sz w:val="24"/>
-          <w:szCs w:val="24"/>
-        </w:rPr>
-        <w:t>=function(strings</w:t>
-      </w:r>
-      <w:proofErr w:type="gramStart"/>
-      <w:r>
-        <w:rPr>
-          <w:rFonts w:ascii="Consolas" w:eastAsia="Times New Roman" w:hAnsi="Consolas" w:cs="Times New Roman"/>
-          <w:sz w:val="24"/>
-          <w:szCs w:val="24"/>
-        </w:rPr>
-        <w:t>){</w:t>
-      </w:r>
-      <w:proofErr w:type="gramEnd"/>
-    </w:p>
-    <w:p>
-      <w:pPr>
-        <w:rPr>
-          <w:rFonts w:ascii="Consolas" w:eastAsia="Times New Roman" w:hAnsi="Consolas" w:cs="Times New Roman"/>
-          <w:sz w:val="24"/>
-          <w:szCs w:val="24"/>
-        </w:rPr>
-      </w:pPr>
-      <w:r>
-        <w:rPr>
-          <w:rFonts w:ascii="Consolas" w:eastAsia="Times New Roman" w:hAnsi="Consolas" w:cs="Times New Roman"/>
-          <w:sz w:val="24"/>
-          <w:szCs w:val="24"/>
-        </w:rPr>
-        <w:t xml:space="preserve">    return </w:t>
-      </w:r>
-      <w:proofErr w:type="spellStart"/>
-      <w:proofErr w:type="gramStart"/>
-      <w:r>
-        <w:rPr>
-          <w:rFonts w:ascii="Consolas" w:eastAsia="Times New Roman" w:hAnsi="Consolas" w:cs="Times New Roman"/>
-          <w:sz w:val="24"/>
-          <w:szCs w:val="24"/>
-        </w:rPr>
-        <w:t>strings.filter</w:t>
-      </w:r>
-      <w:proofErr w:type="spellEnd"/>
-      <w:proofErr w:type="gramEnd"/>
-      <w:r>
-        <w:rPr>
-          <w:rFonts w:ascii="Consolas" w:eastAsia="Times New Roman" w:hAnsi="Consolas" w:cs="Times New Roman"/>
-          <w:sz w:val="24"/>
-          <w:szCs w:val="24"/>
-        </w:rPr>
-        <w:t>(item=&gt;</w:t>
-      </w:r>
-      <w:proofErr w:type="spellStart"/>
-      <w:r>
-        <w:rPr>
-          <w:rFonts w:ascii="Consolas" w:eastAsia="Times New Roman" w:hAnsi="Consolas" w:cs="Times New Roman"/>
-          <w:sz w:val="24"/>
-          <w:szCs w:val="24"/>
-        </w:rPr>
-        <w:t>item.length</w:t>
-      </w:r>
-      <w:proofErr w:type="spellEnd"/>
-      <w:r>
-        <w:rPr>
-          <w:rFonts w:ascii="Consolas" w:eastAsia="Times New Roman" w:hAnsi="Consolas" w:cs="Times New Roman"/>
-          <w:sz w:val="24"/>
-          <w:szCs w:val="24"/>
-        </w:rPr>
-        <w:t xml:space="preserve">&gt;5 &amp;&amp; </w:t>
-      </w:r>
-      <w:proofErr w:type="spellStart"/>
-      <w:r>
-        <w:rPr>
-          <w:rFonts w:ascii="Consolas" w:eastAsia="Times New Roman" w:hAnsi="Consolas" w:cs="Times New Roman"/>
-          <w:sz w:val="24"/>
-          <w:szCs w:val="24"/>
-        </w:rPr>
-        <w:t>item.includes</w:t>
-      </w:r>
-      <w:proofErr w:type="spellEnd"/>
-      <w:r>
-        <w:rPr>
-          <w:rFonts w:ascii="Consolas" w:eastAsia="Times New Roman" w:hAnsi="Consolas" w:cs="Times New Roman"/>
-          <w:sz w:val="24"/>
-          <w:szCs w:val="24"/>
-        </w:rPr>
-        <w:t>('a'));</w:t>
+        <w:t>const strings=["Anil","Sachin","Ashish","Shree","Sayal","Siddhant"];</w:t>
+      </w:r>
+    </w:p>
+    <w:p>
+      <w:pPr>
+        <w:rPr>
+          <w:rFonts w:ascii="Consolas" w:eastAsia="Times New Roman" w:hAnsi="Consolas" w:cs="Times New Roman"/>
+          <w:sz w:val="24"/>
+          <w:szCs w:val="24"/>
+        </w:rPr>
+      </w:pPr>
+      <w:r>
+        <w:rPr>
+          <w:rFonts w:ascii="Consolas" w:eastAsia="Times New Roman" w:hAnsi="Consolas" w:cs="Times New Roman"/>
+          <w:sz w:val="24"/>
+          <w:szCs w:val="24"/>
+        </w:rPr>
+        <w:t>const getNewArray=function(strings){</w:t>
+      </w:r>
+    </w:p>
+    <w:p>
+      <w:pPr>
+        <w:rPr>
+          <w:rFonts w:ascii="Consolas" w:eastAsia="Times New Roman" w:hAnsi="Consolas" w:cs="Times New Roman"/>
+          <w:sz w:val="24"/>
+          <w:szCs w:val="24"/>
+        </w:rPr>
+      </w:pPr>
+      <w:r>
+        <w:rPr>
+          <w:rFonts w:ascii="Consolas" w:eastAsia="Times New Roman" w:hAnsi="Consolas" w:cs="Times New Roman"/>
+          <w:sz w:val="24"/>
+          <w:szCs w:val="24"/>
+        </w:rPr>
+        <w:t xml:space="preserve">    return strings.filter(item=&gt;item.length&gt;5 &amp;&amp; item.includes('a'));</w:t>
       </w:r>
     </w:p>
     <w:p>
@@ -564,25 +348,7 @@
           <w:sz w:val="24"/>
           <w:szCs w:val="24"/>
         </w:rPr>
-        <w:t>console.log(</w:t>
-      </w:r>
-      <w:proofErr w:type="spellStart"/>
-      <w:r>
-        <w:rPr>
-          <w:rFonts w:ascii="Consolas" w:eastAsia="Times New Roman" w:hAnsi="Consolas" w:cs="Times New Roman"/>
-          <w:sz w:val="24"/>
-          <w:szCs w:val="24"/>
-        </w:rPr>
-        <w:t>getNewArray</w:t>
-      </w:r>
-      <w:proofErr w:type="spellEnd"/>
-      <w:r>
-        <w:rPr>
-          <w:rFonts w:ascii="Consolas" w:eastAsia="Times New Roman" w:hAnsi="Consolas" w:cs="Times New Roman"/>
-          <w:sz w:val="24"/>
-          <w:szCs w:val="24"/>
-        </w:rPr>
-        <w:t>(strings));</w:t>
+        <w:t>console.log(getNewArray(strings));</w:t>
       </w:r>
     </w:p>
     <w:sectPr>

</xml_diff>